<commit_message>
Added percentages and diabetes prevalence to demographic stress script
</commit_message>
<xml_diff>
--- a/manuscript/Obesity-Stress/Manuscript.docx
+++ b/manuscript/Obesity-Stress/Manuscript.docx
@@ -4,319 +4,528 @@
   <w:body>
     <w:p>
       <w:pPr>
+        <w:pStyle w:val="Heading1"/>
+      </w:pPr>
+      <w:r>
+        <w:t>Introduction</w:t>
+      </w:r>
+    </w:p>
+    <w:p/>
+    <w:p>
+      <w:pPr>
+        <w:pStyle w:val="Heading1"/>
+      </w:pPr>
+      <w:r>
+        <w:t>Methods</w:t>
+      </w:r>
+    </w:p>
+    <w:p/>
+    <w:p>
+      <w:r>
+        <w:t xml:space="preserve">Patients were recruited to the Michigan Genomics Initiative as previously described </w:t>
+      </w:r>
+      <w:r>
+        <w:fldChar w:fldCharType="begin"/>
+      </w:r>
+      <w:r>
+        <w:instrText xml:space="preserve"> ADDIN ZOTERO_ITEM CSL_CITATION {"citationID":"qKNTupiX","properties":{"formattedCitation":"(1)","plainCitation":"(1)","noteIndex":0},"citationItems":[{"id":10863,"uris":["http://zotero.org/users/7317906/items/H4A3P2LK"],"itemData":{"id":10863,"type":"article-journal","container-title":"Cell Genomics","DOI":"10.1016/j.xgen.2023.100257","ISSN":"2666-979X","issue":"0","journalAbbreviation":"Cell Genomics","language":"English","note":"publisher: Elsevier","source":"www.cell.com","title":"The Michigan Genomics Initiative: A biobank linking genotypes and electronic clinical records in Michigan Medicine patients","title-short":"The Michigan Genomics Initiative","URL":"https://www.cell.com/cell-genomics/abstract/S2666-979X(23)00013-7","volume":"0","author":[{"family":"Zawistowski","given":"Matthew"},{"family":"Fritsche","given":"Lars G."},{"family":"Pandit","given":"Anita"},{"family":"Vanderwerff","given":"Brett"},{"family":"Patil","given":"Snehal"},{"family":"Schmidt","given":"Ellen M."},{"family":"VandeHaar","given":"Peter"},{"family":"Willer","given":"Cristen J."},{"family":"Brummett","given":"Chad M."},{"family":"Kheterpal","given":"Sachin"},{"family":"Zhou","given":"Xiang"},{"family":"Boehnke","given":"Michael"},{"family":"Abecasis","given":"Gonçalo R."},{"family":"Zöllner","given":"Sebastian"}],"accessed":{"date-parts":[["2023",2,1]]},"issued":{"date-parts":[["2023",1,31]]},"citation-key":"zawistowskiMichiganGenomicsInitiative2023"}}],"schema":"https://github.com/citation-style-language/schema/raw/master/csl-citation.json"} </w:instrText>
+      </w:r>
+      <w:r>
+        <w:fldChar w:fldCharType="separate"/>
+      </w:r>
+      <w:r>
+        <w:rPr>
+          <w:noProof/>
+        </w:rPr>
+        <w:t>(1)</w:t>
+      </w:r>
+      <w:r>
+        <w:fldChar w:fldCharType="end"/>
+      </w:r>
+      <w:r>
+        <w:t xml:space="preserve">.  These patients are in a hospital setting, over 18 and were asked to opt-in to this cohort between 2012 and 2022.  This study was a secondary analysis of these data (University of Michigan Internal Review Board </w:t>
+      </w:r>
+      <w:r>
+        <w:t>HUM00219435</w:t>
+      </w:r>
+      <w:r>
+        <w:t xml:space="preserve">).  At enrollment, patients were asked a series of questionnaires including a Perceived Stress Survey (PSS4) and </w:t>
+      </w:r>
+      <w:proofErr w:type="gramStart"/>
+      <w:r>
+        <w:t>there</w:t>
+      </w:r>
+      <w:proofErr w:type="gramEnd"/>
+      <w:r>
+        <w:t xml:space="preserve"> data was linked with their electronic medical record.  We excluded participants without BMI (29 586 participants) or PSS data (25 187) or implausible BMI values (&gt;300; 1 participant.  This resulted in a population of </w:t>
+      </w:r>
+      <w:r>
+        <w:t>39694</w:t>
+      </w:r>
+      <w:r>
+        <w:t xml:space="preserve"> participants see Figure 1).  </w:t>
+      </w:r>
+    </w:p>
+    <w:p/>
+    <w:p>
+      <w:r>
+        <w:t xml:space="preserve">BMI was </w:t>
+      </w:r>
+      <w:r>
+        <w:t>defined for each participant</w:t>
+      </w:r>
+      <w:r>
+        <w:t xml:space="preserve"> by taking the median value if multiple measurements were available. To indicate</w:t>
+      </w:r>
+      <w:r>
+        <w:t xml:space="preserve"> </w:t>
+      </w:r>
+      <w:r>
+        <w:t>perceived</w:t>
+      </w:r>
+      <w:r>
+        <w:t xml:space="preserve"> </w:t>
+      </w:r>
+      <w:proofErr w:type="gramStart"/>
+      <w:r>
+        <w:t>stress</w:t>
+      </w:r>
+      <w:proofErr w:type="gramEnd"/>
+      <w:r>
+        <w:t xml:space="preserve"> we used the </w:t>
+      </w:r>
+      <w:r>
+        <w:t>aggregate</w:t>
+      </w:r>
+      <w:r>
+        <w:t xml:space="preserve"> sum of the PSS4 score and stratified as above or below the median score </w:t>
+      </w:r>
+      <w:commentRangeStart w:id="0"/>
+      <w:r>
+        <w:t>()</w:t>
+      </w:r>
+      <w:commentRangeEnd w:id="0"/>
+      <w:r>
+        <w:rPr>
+          <w:rStyle w:val="CommentReference"/>
+        </w:rPr>
+        <w:commentReference w:id="0"/>
+      </w:r>
+      <w:r>
+        <w:t>.</w:t>
+      </w:r>
+      <w:r>
+        <w:t xml:space="preserve">  </w:t>
+      </w:r>
+      <w:r>
+        <w:t xml:space="preserve">Socioeconomic status of participants was approximated by constructing a neighborhood affluence score based on their census block connected to the </w:t>
+      </w:r>
+      <w:commentRangeStart w:id="1"/>
+      <w:r>
+        <w:t>National Neighborhood Data Archive (</w:t>
+      </w:r>
+      <w:proofErr w:type="spellStart"/>
+      <w:r>
+        <w:t>NaNDA</w:t>
+      </w:r>
+      <w:proofErr w:type="spellEnd"/>
+      <w:r>
+        <w:t>)</w:t>
+      </w:r>
+      <w:r>
+        <w:t xml:space="preserve">.  This was in turn </w:t>
+      </w:r>
+      <w:r>
+        <w:t>linked</w:t>
+      </w:r>
+      <w:r>
+        <w:t xml:space="preserve"> to data from the American Community Survey (2013-2017).  </w:t>
+      </w:r>
+      <w:commentRangeEnd w:id="1"/>
+      <w:r>
+        <w:rPr>
+          <w:rStyle w:val="CommentReference"/>
+        </w:rPr>
+        <w:commentReference w:id="1"/>
+      </w:r>
+      <w:r>
+        <w:t xml:space="preserve">Participant were assigned a quartile score based on the </w:t>
+      </w:r>
+      <w:r>
+        <w:t xml:space="preserve">proportion of families with an income greater than </w:t>
+      </w:r>
+      <w:r>
+        <w:t>$</w:t>
+      </w:r>
+      <w:r>
+        <w:t xml:space="preserve">75k, proportion with a bachelor’s degree or higher, </w:t>
+      </w:r>
+      <w:r>
+        <w:t xml:space="preserve">and </w:t>
+      </w:r>
+      <w:r>
+        <w:t>proportion with a professional occupation</w:t>
+      </w:r>
+      <w:r>
+        <w:t>.</w:t>
+      </w:r>
+      <w:r>
+        <w:rPr>
+          <w:rFonts w:ascii="Times New Roman" w:eastAsia="Times New Roman" w:hAnsi="Times New Roman" w:cs="Times New Roman"/>
+        </w:rPr>
+        <w:t xml:space="preserve">  </w:t>
+      </w:r>
+      <w:r>
+        <w:t>Type 2 diabetes</w:t>
+      </w:r>
+      <w:r>
+        <w:t xml:space="preserve"> was indicated by an ICD9 or ICD10 coded diagnosis in the participant’s electronic medical record.</w:t>
+      </w:r>
+    </w:p>
+    <w:p/>
+    <w:p>
+      <w:pPr>
+        <w:pStyle w:val="Heading3"/>
+      </w:pPr>
+      <w:r>
+        <w:t>Statistical analyses</w:t>
+      </w:r>
+    </w:p>
+    <w:p>
+      <w:r>
+        <w:t xml:space="preserve">Significance for this study was set at an alpha of 0.05.  All analyses were performed using R version 4.3.1 </w:t>
+      </w:r>
+      <w:r>
+        <w:fldChar w:fldCharType="begin"/>
+      </w:r>
+      <w:r>
+        <w:instrText xml:space="preserve"> ADDIN ZOTERO_ITEM CSL_CITATION {"citationID":"0725YfVK","properties":{"formattedCitation":"(2)","plainCitation":"(2)","noteIndex":0},"citationItems":[{"id":8905,"uris":["http://zotero.org/users/7317906/items/3HZT7KXK"],"itemData":{"id":8905,"type":"document","note":"Citation Key: base\npublisher-place: Vienna, Austria","publisher":"R Foundation for Statistical Computing","title":"R: A Language and Environment for Statistical Computing","URL":"http://www.r-project.org/","author":[{"literal":"R Core Team"}],"accessed":{"date-parts":[["2010",10,22]]},"issued":{"date-parts":[["2019"]]},"citation-key":"base"}}],"schema":"https://github.com/citation-style-language/schema/raw/master/csl-citation.json"} </w:instrText>
+      </w:r>
+      <w:r>
+        <w:fldChar w:fldCharType="separate"/>
+      </w:r>
+      <w:r>
+        <w:rPr>
+          <w:noProof/>
+        </w:rPr>
+        <w:t>(2)</w:t>
+      </w:r>
+      <w:r>
+        <w:fldChar w:fldCharType="end"/>
+      </w:r>
+      <w:r>
+        <w:t>.</w:t>
+      </w:r>
+      <w:r>
+        <w:t xml:space="preserve">  Univariate analyses were performed using logistic regressions.</w:t>
+      </w:r>
+      <w:r>
+        <w:t xml:space="preserve"> </w:t>
+      </w:r>
+    </w:p>
+    <w:p/>
+    <w:p>
+      <w:pPr>
+        <w:pStyle w:val="Heading1"/>
+      </w:pPr>
+      <w:r>
+        <w:t>Results</w:t>
+      </w:r>
+    </w:p>
+    <w:p/>
+    <w:p>
+      <w:pPr>
         <w:pStyle w:val="Heading2"/>
       </w:pPr>
       <w:r>
-        <w:t>Introduction</w:t>
+        <w:t>Self-Reported Perceived Stress is Associated with the Prevalence of Type 2 Diabetes</w:t>
       </w:r>
     </w:p>
     <w:p/>
     <w:p>
-      <w:pPr>
-        <w:pStyle w:val="Heading2"/>
-      </w:pPr>
-      <w:r>
-        <w:t>Methods</w:t>
-      </w:r>
-    </w:p>
-    <w:p/>
-    <w:p>
-      <w:r>
-        <w:t xml:space="preserve">Patients were recruited to the Michigan Genomics Initiative as previously described </w:t>
-      </w:r>
-      <w:r>
-        <w:fldChar w:fldCharType="begin"/>
-      </w:r>
-      <w:r>
-        <w:instrText xml:space="preserve"> ADDIN ZOTERO_ITEM CSL_CITATION {"citationID":"qKNTupiX","properties":{"formattedCitation":"(1)","plainCitation":"(1)","noteIndex":0},"citationItems":[{"id":10863,"uris":["http://zotero.org/users/7317906/items/H4A3P2LK"],"itemData":{"id":10863,"type":"article-journal","container-title":"Cell Genomics","DOI":"10.1016/j.xgen.2023.100257","ISSN":"2666-979X","issue":"0","journalAbbreviation":"Cell Genomics","language":"English","note":"publisher: Elsevier","source":"www.cell.com","title":"The Michigan Genomics Initiative: A biobank linking genotypes and electronic clinical records in Michigan Medicine patients","title-short":"The Michigan Genomics Initiative","URL":"https://www.cell.com/cell-genomics/abstract/S2666-979X(23)00013-7","volume":"0","author":[{"family":"Zawistowski","given":"Matthew"},{"family":"Fritsche","given":"Lars G."},{"family":"Pandit","given":"Anita"},{"family":"Vanderwerff","given":"Brett"},{"family":"Patil","given":"Snehal"},{"family":"Schmidt","given":"Ellen M."},{"family":"VandeHaar","given":"Peter"},{"family":"Willer","given":"Cristen J."},{"family":"Brummett","given":"Chad M."},{"family":"Kheterpal","given":"Sachin"},{"family":"Zhou","given":"Xiang"},{"family":"Boehnke","given":"Michael"},{"family":"Abecasis","given":"Gonçalo R."},{"family":"Zöllner","given":"Sebastian"}],"accessed":{"date-parts":[["2023",2,1]]},"issued":{"date-parts":[["2023",1,31]]},"citation-key":"zawistowskiMichiganGenomicsInitiative2023"}}],"schema":"https://github.com/citation-style-language/schema/raw/master/csl-citation.json"} </w:instrText>
-      </w:r>
-      <w:r>
-        <w:fldChar w:fldCharType="separate"/>
-      </w:r>
-      <w:r>
-        <w:rPr>
-          <w:noProof/>
-        </w:rPr>
-        <w:t>(1)</w:t>
-      </w:r>
-      <w:r>
-        <w:fldChar w:fldCharType="end"/>
-      </w:r>
-      <w:r>
-        <w:t xml:space="preserve">.  These patients are in a hospital setting, over 18 and were asked to opt-in to this cohort between 2012 and 2022.  This study was a secondary analysis of these data (University of Michigan Internal Review Board </w:t>
-      </w:r>
-      <w:r>
-        <w:t>HUM00219435</w:t>
-      </w:r>
-      <w:r>
-        <w:t xml:space="preserve">).  </w:t>
-      </w:r>
-      <w:r>
-        <w:t xml:space="preserve">At enrollment, patients were asked a series of </w:t>
-      </w:r>
-      <w:r>
-        <w:t>questionnaires</w:t>
-      </w:r>
-      <w:r>
-        <w:t xml:space="preserve"> including a Perceived Stress Survey (PSS4) and </w:t>
-      </w:r>
-      <w:proofErr w:type="gramStart"/>
-      <w:r>
-        <w:t>there</w:t>
-      </w:r>
-      <w:proofErr w:type="gramEnd"/>
-      <w:r>
-        <w:t xml:space="preserve"> data was linked with their electronic medical record.  </w:t>
-      </w:r>
-      <w:r>
-        <w:t xml:space="preserve">We excluded participants without BMI (29 586 participants) or PSS data (25 187) or implausible BMI values (&gt;300; 1 participant.  This resulted in a population of </w:t>
-      </w:r>
-      <w:r>
-        <w:t>39694</w:t>
-      </w:r>
-      <w:r>
-        <w:t xml:space="preserve"> participants see Figure 1).  </w:t>
-      </w:r>
-    </w:p>
-    <w:p/>
-    <w:p>
-      <w:r>
-        <w:t>BMI was determined by taking the median value if multiple measurements were available. To indicate</w:t>
+      <w:r>
+        <w:t xml:space="preserve">Among the participants in this study, </w:t>
+      </w:r>
+      <w:r>
+        <w:t xml:space="preserve">the median age was 52 +/- 13, </w:t>
+      </w:r>
+      <w:r>
+        <w:t xml:space="preserve">with </w:t>
+      </w:r>
+      <w:r>
+        <w:t>52% identifying as female and with a</w:t>
+      </w:r>
+      <w:r>
+        <w:t xml:space="preserve"> mean </w:t>
+      </w:r>
+      <w:r>
+        <w:t>BMI of 29.8 +/- 7 kg/m</w:t>
+      </w:r>
+      <w:r>
+        <w:rPr>
+          <w:vertAlign w:val="superscript"/>
+        </w:rPr>
+        <w:t>2</w:t>
+      </w:r>
+      <w:r>
+        <w:t xml:space="preserve">.  The </w:t>
+      </w:r>
+      <w:r>
+        <w:t xml:space="preserve">study </w:t>
+      </w:r>
+      <w:r>
+        <w:t xml:space="preserve">population disproportionately identified as </w:t>
+      </w:r>
+      <w:commentRangeStart w:id="2"/>
+      <w:r>
+        <w:t xml:space="preserve">White </w:t>
+      </w:r>
+      <w:commentRangeEnd w:id="2"/>
+      <w:r>
+        <w:rPr>
+          <w:rStyle w:val="CommentReference"/>
+        </w:rPr>
+        <w:commentReference w:id="2"/>
+      </w:r>
+      <w:r>
+        <w:t xml:space="preserve">(Table 1).  We </w:t>
+      </w:r>
+      <w:r>
+        <w:t xml:space="preserve">initially </w:t>
+      </w:r>
+      <w:r>
+        <w:t>stratified this population as low or high</w:t>
+      </w:r>
+      <w:r>
+        <w:t xml:space="preserve"> perceived</w:t>
+      </w:r>
+      <w:r>
+        <w:t xml:space="preserve"> stress based on </w:t>
+      </w:r>
+      <w:r>
+        <w:t xml:space="preserve">their PSS score at enrollment.  </w:t>
+      </w:r>
+      <w:r>
+        <w:t xml:space="preserve">As shown in Table 1, several demographic factors were significantly different between participants with high PSS scores including race (higher in Black and Hispanic or Latino participants), male gender (17.5% lower), younger age (particularly under 60 years old), and the </w:t>
+      </w:r>
+      <w:r>
+        <w:t xml:space="preserve">lower </w:t>
+      </w:r>
+      <w:r>
+        <w:t xml:space="preserve">neighborhood </w:t>
+      </w:r>
+      <w:r>
+        <w:t>affluence</w:t>
       </w:r>
       <w:r>
         <w:t xml:space="preserve"> </w:t>
       </w:r>
-      <w:proofErr w:type="spellStart"/>
-      <w:r>
-        <w:t>percieved</w:t>
-      </w:r>
-      <w:proofErr w:type="spellEnd"/>
-      <w:r>
-        <w:t xml:space="preserve"> stress we used the </w:t>
-      </w:r>
-      <w:r>
-        <w:t>aggregate</w:t>
-      </w:r>
-      <w:r>
-        <w:t xml:space="preserve"> sum of the PSS4 score and stratified as above or below the median score </w:t>
-      </w:r>
-      <w:commentRangeStart w:id="0"/>
-      <w:r>
-        <w:t>()</w:t>
-      </w:r>
-      <w:commentRangeEnd w:id="0"/>
+      <w:r>
+        <w:t>scores.</w:t>
+      </w:r>
+      <w:r>
+        <w:t xml:space="preserve">  Body mass indices above 25 and below 18.5 (underweight) were </w:t>
+      </w:r>
+      <w:r>
+        <w:t xml:space="preserve">both </w:t>
+      </w:r>
+      <w:r>
+        <w:t xml:space="preserve">positively associated with a higher </w:t>
+      </w:r>
+      <w:r>
+        <w:lastRenderedPageBreak/>
+        <w:t>likelihood of perceived stress</w:t>
+      </w:r>
+      <w:bookmarkStart w:id="3" w:name="_GoBack"/>
+      <w:bookmarkEnd w:id="3"/>
+      <w:r>
+        <w:t>.</w:t>
+      </w:r>
+      <w:r>
+        <w:t xml:space="preserve">  We noted that the prevalence of type 2 diabetes was modestly higher in those reporting elevated perceived </w:t>
+      </w:r>
+      <w:commentRangeStart w:id="4"/>
+      <w:r>
+        <w:t>stress</w:t>
+      </w:r>
+      <w:commentRangeEnd w:id="4"/>
       <w:r>
         <w:rPr>
           <w:rStyle w:val="CommentReference"/>
         </w:rPr>
-        <w:commentReference w:id="0"/>
+        <w:commentReference w:id="4"/>
       </w:r>
       <w:r>
         <w:t>.</w:t>
-      </w:r>
-    </w:p>
-    <w:p/>
-    <w:p>
-      <w:pPr>
-        <w:rPr>
-          <w:rFonts w:ascii="Times New Roman" w:eastAsia="Times New Roman" w:hAnsi="Times New Roman" w:cs="Times New Roman"/>
-        </w:rPr>
-      </w:pPr>
-      <w:r>
-        <w:t xml:space="preserve">Socioeconomic status of participants was approximated by constructing a neighborhood affluence score based on their census block connected to the </w:t>
-      </w:r>
-      <w:r>
-        <w:t>Nationa</w:t>
-      </w:r>
-      <w:r>
-        <w:t>l</w:t>
-      </w:r>
-      <w:r>
-        <w:t xml:space="preserve"> Neighborhood Data Archive (</w:t>
-      </w:r>
-      <w:proofErr w:type="spellStart"/>
-      <w:r>
-        <w:t>NaNDA</w:t>
-      </w:r>
-      <w:proofErr w:type="spellEnd"/>
-      <w:r>
-        <w:t>)</w:t>
-      </w:r>
-      <w:r>
-        <w:t xml:space="preserve">.  This was in turn connected to data from the American Community Survey (2013-2017).  Participant were assigned a quartile score based on the </w:t>
-      </w:r>
-      <w:r>
-        <w:t xml:space="preserve">proportion of families with an income greater than </w:t>
-      </w:r>
-      <w:r>
-        <w:t>$</w:t>
-      </w:r>
-      <w:r>
-        <w:t xml:space="preserve">75k, proportion with a bachelor’s degree or higher, </w:t>
-      </w:r>
-      <w:r>
-        <w:t xml:space="preserve">and </w:t>
-      </w:r>
-      <w:r>
-        <w:t>proportion with a professional occupation</w:t>
-      </w:r>
-      <w:r>
-        <w:t>.</w:t>
-      </w:r>
-    </w:p>
-    <w:p>
-      <w:r>
-        <w:t> </w:t>
       </w:r>
     </w:p>
     <w:p/>
     <w:p/>
     <w:p>
-      <w:commentRangeStart w:id="1"/>
-      <w:r>
-        <w:t>Type 2 diabetes</w:t>
-      </w:r>
-      <w:commentRangeEnd w:id="1"/>
-      <w:r>
-        <w:rPr>
-          <w:rStyle w:val="CommentReference"/>
-        </w:rPr>
-        <w:commentReference w:id="1"/>
-      </w:r>
-    </w:p>
-    <w:p>
-      <w:pPr>
-        <w:pStyle w:val="Heading3"/>
-      </w:pPr>
-      <w:r>
-        <w:t>Statistical analyses</w:t>
-      </w:r>
-    </w:p>
-    <w:p>
-      <w:r>
-        <w:t xml:space="preserve">Significance for this study was set at an alpha of 0.05.  All analyses were performed using R version 4.3.1 </w:t>
-      </w:r>
+      <w:pPr>
+        <w:pStyle w:val="Heading2"/>
+      </w:pPr>
+      <w:r>
+        <w:t xml:space="preserve">Perceived Stress Is </w:t>
+      </w:r>
+      <w:r>
+        <w:t xml:space="preserve">More Strongly </w:t>
+      </w:r>
+      <w:r>
+        <w:t>Associated with Type 2 Diabetes in</w:t>
+      </w:r>
+      <w:r>
+        <w:t xml:space="preserve"> Participants with</w:t>
+      </w:r>
+      <w:r>
+        <w:t xml:space="preserve"> Obes</w:t>
+      </w:r>
+      <w:r>
+        <w:t>ity</w:t>
+      </w:r>
+    </w:p>
+    <w:p>
+      <w:pPr>
+        <w:pStyle w:val="Heading2"/>
+      </w:pPr>
+    </w:p>
+    <w:p>
+      <w:pPr>
+        <w:pStyle w:val="Heading2"/>
+      </w:pPr>
+      <w:r>
+        <w:t>Perceived Stress Does Not Augment the Obesity Associated Prevalence of Hypertension, Cardiac Arrhythmia or Liver Disease</w:t>
+      </w:r>
+      <w:r>
+        <w:t xml:space="preserve"> </w:t>
+      </w:r>
+    </w:p>
+    <w:p/>
+    <w:p>
+      <w:pPr>
+        <w:pStyle w:val="Heading1"/>
+      </w:pPr>
+      <w:r>
+        <w:t>Discussion</w:t>
+      </w:r>
+    </w:p>
+    <w:p/>
+    <w:p>
+      <w:pPr>
+        <w:pStyle w:val="Heading1"/>
+      </w:pPr>
+      <w:r>
+        <w:t>Acknowledgements</w:t>
+      </w:r>
+    </w:p>
+    <w:p/>
+    <w:p>
+      <w:pPr>
+        <w:rPr>
+          <w:rFonts w:asciiTheme="majorHAnsi" w:eastAsiaTheme="majorEastAsia" w:hAnsiTheme="majorHAnsi" w:cstheme="majorBidi"/>
+          <w:color w:val="2F5496" w:themeColor="accent1" w:themeShade="BF"/>
+          <w:sz w:val="32"/>
+          <w:szCs w:val="32"/>
+        </w:rPr>
+      </w:pPr>
+      <w:r>
+        <w:br w:type="page"/>
+      </w:r>
+    </w:p>
+    <w:p>
+      <w:pPr>
+        <w:pStyle w:val="Heading1"/>
+      </w:pPr>
+      <w:r>
+        <w:lastRenderedPageBreak/>
+        <w:t>References</w:t>
+      </w:r>
+    </w:p>
+    <w:p/>
+    <w:p>
+      <w:pPr>
+        <w:pStyle w:val="Bibliography"/>
+        <w:rPr>
+          <w:rFonts w:ascii="Calibri" w:cs="Calibri"/>
+        </w:rPr>
+      </w:pPr>
       <w:r>
         <w:fldChar w:fldCharType="begin"/>
       </w:r>
       <w:r>
-        <w:instrText xml:space="preserve"> ADDIN ZOTERO_ITEM CSL_CITATION {"citationID":"0725YfVK","properties":{"formattedCitation":"(2)","plainCitation":"(2)","noteIndex":0},"citationItems":[{"id":8905,"uris":["http://zotero.org/users/7317906/items/3HZT7KXK"],"itemData":{"id":8905,"type":"document","note":"Citation Key: base\npublisher-place: Vienna, Austria","publisher":"R Foundation for Statistical Computing","title":"R: A Language and Environment for Statistical Computing","URL":"http://www.r-project.org/","author":[{"literal":"R Core Team"}],"accessed":{"date-parts":[["2010",10,22]]},"issued":{"date-parts":[["2019"]]},"citation-key":"base"}}],"schema":"https://github.com/citation-style-language/schema/raw/master/csl-citation.json"} </w:instrText>
+        <w:instrText xml:space="preserve"> ADDIN ZOTERO_BIBL {"uncited":[],"omitted":[],"custom":[]} CSL_BIBLIOGRAPHY </w:instrText>
       </w:r>
       <w:r>
         <w:fldChar w:fldCharType="separate"/>
       </w:r>
       <w:r>
         <w:rPr>
-          <w:noProof/>
-        </w:rPr>
-        <w:t>(2)</w:t>
-      </w:r>
+          <w:rFonts w:ascii="Calibri" w:cs="Calibri"/>
+        </w:rPr>
+        <w:t xml:space="preserve">1. </w:t>
+      </w:r>
+      <w:r>
+        <w:rPr>
+          <w:rFonts w:ascii="Calibri" w:cs="Calibri"/>
+        </w:rPr>
+        <w:tab/>
+        <w:t xml:space="preserve">Zawistowski M, Fritsche LG, Pandit A, </w:t>
+      </w:r>
+      <w:r>
+        <w:rPr>
+          <w:rFonts w:ascii="Calibri" w:cs="Calibri"/>
+          <w:i/>
+          <w:iCs/>
+        </w:rPr>
+        <w:t>et al.</w:t>
+      </w:r>
+      <w:r>
+        <w:rPr>
+          <w:rFonts w:ascii="Calibri" w:cs="Calibri"/>
+        </w:rPr>
+        <w:t xml:space="preserve"> The Michigan Genomics Initiative: A biobank linking genotypes and electronic clinical records in Michigan Medicine patients. </w:t>
+      </w:r>
+      <w:r>
+        <w:rPr>
+          <w:rFonts w:ascii="Calibri" w:cs="Calibri"/>
+          <w:i/>
+          <w:iCs/>
+        </w:rPr>
+        <w:t>Cell Genomics</w:t>
+      </w:r>
+      <w:r>
+        <w:rPr>
+          <w:rFonts w:ascii="Calibri" w:cs="Calibri"/>
+        </w:rPr>
+        <w:t xml:space="preserve"> 2023;0.</w:t>
+      </w:r>
+    </w:p>
+    <w:p>
+      <w:pPr>
+        <w:pStyle w:val="Bibliography"/>
+        <w:rPr>
+          <w:rFonts w:ascii="Calibri" w:cs="Calibri"/>
+        </w:rPr>
+      </w:pPr>
+      <w:r>
+        <w:rPr>
+          <w:rFonts w:ascii="Calibri" w:cs="Calibri"/>
+        </w:rPr>
+        <w:t xml:space="preserve">2. </w:t>
+      </w:r>
+      <w:r>
+        <w:rPr>
+          <w:rFonts w:ascii="Calibri" w:cs="Calibri"/>
+        </w:rPr>
+        <w:tab/>
+        <w:t>R Core Team. R: A Language and Environment for Statistical Computing. 2019.</w:t>
+      </w:r>
+    </w:p>
+    <w:p>
       <w:r>
         <w:fldChar w:fldCharType="end"/>
       </w:r>
       <w:r>
-        <w:t>.</w:t>
-      </w:r>
-      <w:r>
-        <w:t xml:space="preserve">  Univariate analyses were performed using logistic regressions.</w:t>
-      </w:r>
-    </w:p>
-    <w:p/>
-    <w:p>
-      <w:pPr>
-        <w:pStyle w:val="Heading2"/>
-      </w:pPr>
-      <w:r>
-        <w:t>Results</w:t>
-      </w:r>
-    </w:p>
-    <w:p/>
-    <w:p>
-      <w:r>
-        <w:t xml:space="preserve">Among the participants in this study, </w:t>
-      </w:r>
-      <w:r>
-        <w:t>the median age was 52 +/- 13, 52% identifying as female and with an average BMI of 29.8 +/- 7 kg/m</w:t>
-      </w:r>
-      <w:r>
-        <w:rPr>
-          <w:vertAlign w:val="superscript"/>
-        </w:rPr>
-        <w:t>2</w:t>
-      </w:r>
-      <w:r>
-        <w:t xml:space="preserve">.  The population disproportionately identified as </w:t>
-      </w:r>
-      <w:commentRangeStart w:id="2"/>
-      <w:r>
-        <w:t xml:space="preserve">White </w:t>
-      </w:r>
-      <w:commentRangeEnd w:id="2"/>
-      <w:r>
-        <w:rPr>
-          <w:rStyle w:val="CommentReference"/>
-        </w:rPr>
-        <w:commentReference w:id="2"/>
-      </w:r>
-      <w:r>
-        <w:t xml:space="preserve">(Table 1).  We </w:t>
-      </w:r>
-      <w:r>
-        <w:t xml:space="preserve">initially </w:t>
-      </w:r>
-      <w:r>
-        <w:t>stratified this population as low or high</w:t>
-      </w:r>
-      <w:r>
-        <w:t xml:space="preserve"> perceived</w:t>
-      </w:r>
-      <w:r>
-        <w:t xml:space="preserve"> stress based on </w:t>
-      </w:r>
-      <w:r>
-        <w:t xml:space="preserve">their PSS score at enrollment.  </w:t>
-      </w:r>
-      <w:r>
-        <w:t xml:space="preserve">As shown in Table 1, several demographic factors were significantly different between participants with high PSS scores including race (higher in Black and Hispanic or Latino participants), male gender (17.5% lower), younger age (particularly under 60 years old), and the </w:t>
-      </w:r>
-      <w:r>
-        <w:t xml:space="preserve">lower </w:t>
-      </w:r>
-      <w:r>
-        <w:t xml:space="preserve">neighborhood </w:t>
-      </w:r>
-      <w:r>
-        <w:t>affluence</w:t>
-      </w:r>
-      <w:r>
-        <w:t xml:space="preserve"> </w:t>
-      </w:r>
-      <w:r>
-        <w:t>scores.</w:t>
-      </w:r>
-      <w:r>
-        <w:t xml:space="preserve">  Body mass indices above 25 and below 18.5 (underweight) were positively associated with a higher likelihood of perceived stress.</w:t>
-      </w:r>
-      <w:r>
-        <w:t xml:space="preserve">  We noted that the prevalence of type 2 diabetes was modestly higher in those reporting elevated perceived </w:t>
-      </w:r>
-      <w:commentRangeStart w:id="3"/>
-      <w:r>
-        <w:t>stress</w:t>
-      </w:r>
-      <w:commentRangeEnd w:id="3"/>
-      <w:r>
-        <w:rPr>
-          <w:rStyle w:val="CommentReference"/>
-        </w:rPr>
-        <w:commentReference w:id="3"/>
-      </w:r>
-      <w:bookmarkStart w:id="4" w:name="_GoBack"/>
-      <w:bookmarkEnd w:id="4"/>
-    </w:p>
-    <w:p>
-      <w:r>
-        <w:lastRenderedPageBreak/>
         <w:t xml:space="preserve"> </w:t>
       </w:r>
     </w:p>
@@ -350,7 +559,7 @@
       </w:r>
     </w:p>
   </w:comment>
-  <w:comment w:id="1" w:author="Dave Bridges" w:date="2024-01-03T12:02:00Z" w:initials="DB">
+  <w:comment w:id="1" w:author="Dave Bridges" w:date="2024-01-04T11:30:00Z" w:initials="DB">
     <w:p>
       <w:pPr>
         <w:pStyle w:val="CommentText"/>
@@ -362,7 +571,15 @@
         <w:annotationRef/>
       </w:r>
       <w:r>
-        <w:t>how was this defined</w:t>
+        <w:t>@</w:t>
+      </w:r>
+      <w:proofErr w:type="spellStart"/>
+      <w:r>
+        <w:t>kate</w:t>
+      </w:r>
+      <w:proofErr w:type="spellEnd"/>
+      <w:r>
+        <w:t xml:space="preserve"> are there standardized ways to cite these data?</w:t>
       </w:r>
     </w:p>
   </w:comment>
@@ -382,7 +599,7 @@
       </w:r>
     </w:p>
   </w:comment>
-  <w:comment w:id="3" w:author="Dave Bridges" w:date="2024-01-03T12:22:00Z" w:initials="DB">
+  <w:comment w:id="4" w:author="Dave Bridges" w:date="2024-01-03T12:22:00Z" w:initials="DB">
     <w:p>
       <w:pPr>
         <w:pStyle w:val="CommentText"/>
@@ -404,7 +621,7 @@
 <file path=word/commentsExtended.xml><?xml version="1.0" encoding="utf-8"?>
 <w15:commentsEx xmlns:wpc="http://schemas.microsoft.com/office/word/2010/wordprocessingCanvas" xmlns:cx="http://schemas.microsoft.com/office/drawing/2014/chartex" xmlns:cx1="http://schemas.microsoft.com/office/drawing/2015/9/8/chartex" xmlns:cx2="http://schemas.microsoft.com/office/drawing/2015/10/21/chartex" xmlns:cx3="http://schemas.microsoft.com/office/drawing/2016/5/9/chartex" xmlns:cx4="http://schemas.microsoft.com/office/drawing/2016/5/10/chartex" xmlns:cx5="http://schemas.microsoft.com/office/drawing/2016/5/11/chartex" xmlns:cx6="http://schemas.microsoft.com/office/drawing/2016/5/12/chartex" xmlns:cx7="http://schemas.microsoft.com/office/drawing/2016/5/13/chartex" xmlns:cx8="http://schemas.microsoft.com/office/drawing/2016/5/14/chartex" xmlns:mc="http://schemas.openxmlformats.org/markup-compatibility/2006" xmlns:aink="http://schemas.microsoft.com/office/drawing/2016/ink" xmlns:am3d="http://schemas.microsoft.com/office/drawing/2017/model3d" xmlns:o="urn:schemas-microsoft-com:office:office" xmlns:r="http://schemas.openxmlformats.org/officeDocument/2006/relationships" xmlns:m="http://schemas.openxmlformats.org/officeDocument/2006/math" xmlns:v="urn:schemas-microsoft-com:vml" xmlns:wp14="http://schemas.microsoft.com/office/word/2010/wordprocessingDrawing" xmlns:wp="http://schemas.openxmlformats.org/drawingml/2006/wordprocessingDrawing" xmlns:w10="urn:schemas-microsoft-com:office:word" xmlns:w="http://schemas.openxmlformats.org/wordprocessingml/2006/main" xmlns:w14="http://schemas.microsoft.com/office/word/2010/wordml" xmlns:w15="http://schemas.microsoft.com/office/word/2012/wordml" xmlns:w16cid="http://schemas.microsoft.com/office/word/2016/wordml/cid" xmlns:w16se="http://schemas.microsoft.com/office/word/2015/wordml/symex" xmlns:wpg="http://schemas.microsoft.com/office/word/2010/wordprocessingGroup" xmlns:wpi="http://schemas.microsoft.com/office/word/2010/wordprocessingInk" xmlns:wne="http://schemas.microsoft.com/office/word/2006/wordml" xmlns:wps="http://schemas.microsoft.com/office/word/2010/wordprocessingShape" mc:Ignorable="w14 w15 w16se w16cid wp14">
   <w15:commentEx w15:paraId="1296028B" w15:done="0"/>
-  <w15:commentEx w15:paraId="4194AC3D" w15:done="0"/>
+  <w15:commentEx w15:paraId="10DFA24D" w15:done="0"/>
   <w15:commentEx w15:paraId="3925C2A9" w15:done="0"/>
   <w15:commentEx w15:paraId="3F68DDD6" w15:done="0"/>
 </w15:commentsEx>
@@ -413,7 +630,7 @@
 <file path=word/commentsIds.xml><?xml version="1.0" encoding="utf-8"?>
 <w16cid:commentsIds xmlns:wpc="http://schemas.microsoft.com/office/word/2010/wordprocessingCanvas" xmlns:cx="http://schemas.microsoft.com/office/drawing/2014/chartex" xmlns:cx1="http://schemas.microsoft.com/office/drawing/2015/9/8/chartex" xmlns:cx2="http://schemas.microsoft.com/office/drawing/2015/10/21/chartex" xmlns:cx3="http://schemas.microsoft.com/office/drawing/2016/5/9/chartex" xmlns:cx4="http://schemas.microsoft.com/office/drawing/2016/5/10/chartex" xmlns:cx5="http://schemas.microsoft.com/office/drawing/2016/5/11/chartex" xmlns:cx6="http://schemas.microsoft.com/office/drawing/2016/5/12/chartex" xmlns:cx7="http://schemas.microsoft.com/office/drawing/2016/5/13/chartex" xmlns:cx8="http://schemas.microsoft.com/office/drawing/2016/5/14/chartex" xmlns:mc="http://schemas.openxmlformats.org/markup-compatibility/2006" xmlns:aink="http://schemas.microsoft.com/office/drawing/2016/ink" xmlns:am3d="http://schemas.microsoft.com/office/drawing/2017/model3d" xmlns:o="urn:schemas-microsoft-com:office:office" xmlns:r="http://schemas.openxmlformats.org/officeDocument/2006/relationships" xmlns:m="http://schemas.openxmlformats.org/officeDocument/2006/math" xmlns:v="urn:schemas-microsoft-com:vml" xmlns:wp14="http://schemas.microsoft.com/office/word/2010/wordprocessingDrawing" xmlns:wp="http://schemas.openxmlformats.org/drawingml/2006/wordprocessingDrawing" xmlns:w10="urn:schemas-microsoft-com:office:word" xmlns:w="http://schemas.openxmlformats.org/wordprocessingml/2006/main" xmlns:w14="http://schemas.microsoft.com/office/word/2010/wordml" xmlns:w15="http://schemas.microsoft.com/office/word/2012/wordml" xmlns:w16cid="http://schemas.microsoft.com/office/word/2016/wordml/cid" xmlns:w16se="http://schemas.microsoft.com/office/word/2015/wordml/symex" xmlns:wpg="http://schemas.microsoft.com/office/word/2010/wordprocessingGroup" xmlns:wpi="http://schemas.microsoft.com/office/word/2010/wordprocessingInk" xmlns:wne="http://schemas.microsoft.com/office/word/2006/wordml" xmlns:wps="http://schemas.microsoft.com/office/word/2010/wordprocessingShape" mc:Ignorable="w14 w15 w16se w16cid wp14">
   <w16cid:commentId w16cid:paraId="1296028B" w16cid:durableId="293FCAA5"/>
-  <w16cid:commentId w16cid:paraId="4194AC3D" w16cid:durableId="293FCB4A"/>
+  <w16cid:commentId w16cid:paraId="10DFA24D" w16cid:durableId="29411550"/>
   <w16cid:commentId w16cid:paraId="3925C2A9" w16cid:durableId="293FCAD2"/>
   <w16cid:commentId w16cid:paraId="3F68DDD6" w16cid:durableId="293FD00B"/>
 </w16cid:commentsIds>
@@ -811,6 +1028,27 @@
     <w:name w:val="Normal"/>
     <w:qFormat/>
   </w:style>
+  <w:style w:type="paragraph" w:styleId="Heading1">
+    <w:name w:val="heading 1"/>
+    <w:basedOn w:val="Normal"/>
+    <w:next w:val="Normal"/>
+    <w:link w:val="Heading1Char"/>
+    <w:uiPriority w:val="9"/>
+    <w:qFormat/>
+    <w:rsid w:val="009F3764"/>
+    <w:pPr>
+      <w:keepNext/>
+      <w:keepLines/>
+      <w:spacing w:before="240"/>
+      <w:outlineLvl w:val="0"/>
+    </w:pPr>
+    <w:rPr>
+      <w:rFonts w:asciiTheme="majorHAnsi" w:eastAsiaTheme="majorEastAsia" w:hAnsiTheme="majorHAnsi" w:cstheme="majorBidi"/>
+      <w:color w:val="2F5496" w:themeColor="accent1" w:themeShade="BF"/>
+      <w:sz w:val="32"/>
+      <w:szCs w:val="32"/>
+    </w:rPr>
+  </w:style>
   <w:style w:type="paragraph" w:styleId="Heading2">
     <w:name w:val="heading 2"/>
     <w:basedOn w:val="Normal"/>
@@ -856,6 +1094,7 @@
   <w:style w:type="character" w:default="1" w:styleId="DefaultParagraphFont">
     <w:name w:val="Default Paragraph Font"/>
     <w:uiPriority w:val="1"/>
+    <w:semiHidden/>
     <w:unhideWhenUsed/>
   </w:style>
   <w:style w:type="table" w:default="1" w:styleId="TableNormal">
@@ -1027,6 +1266,34 @@
       <w:color w:val="954F72" w:themeColor="followedHyperlink"/>
       <w:u w:val="single"/>
     </w:rPr>
+  </w:style>
+  <w:style w:type="character" w:customStyle="1" w:styleId="Heading1Char">
+    <w:name w:val="Heading 1 Char"/>
+    <w:basedOn w:val="DefaultParagraphFont"/>
+    <w:link w:val="Heading1"/>
+    <w:uiPriority w:val="9"/>
+    <w:rsid w:val="009F3764"/>
+    <w:rPr>
+      <w:rFonts w:asciiTheme="majorHAnsi" w:eastAsiaTheme="majorEastAsia" w:hAnsiTheme="majorHAnsi" w:cstheme="majorBidi"/>
+      <w:color w:val="2F5496" w:themeColor="accent1" w:themeShade="BF"/>
+      <w:sz w:val="32"/>
+      <w:szCs w:val="32"/>
+    </w:rPr>
+  </w:style>
+  <w:style w:type="paragraph" w:styleId="Bibliography">
+    <w:name w:val="Bibliography"/>
+    <w:basedOn w:val="Normal"/>
+    <w:next w:val="Normal"/>
+    <w:uiPriority w:val="37"/>
+    <w:unhideWhenUsed/>
+    <w:rsid w:val="009F3764"/>
+    <w:pPr>
+      <w:tabs>
+        <w:tab w:val="left" w:pos="0"/>
+      </w:tabs>
+      <w:spacing w:after="240"/>
+      <w:ind w:hanging="384"/>
+    </w:pPr>
   </w:style>
 </w:styles>
 </file>

</xml_diff>